<commit_message>
Almost finished design chapter
</commit_message>
<xml_diff>
--- a/Dissertation - Maintaining Data Consistency in a Microservice Architecture.docx
+++ b/Dissertation - Maintaining Data Consistency in a Microservice Architecture.docx
@@ -78,7 +78,7 @@
           <w:noProof/>
         </w:rPr>
         <w:drawing>
-          <wp:anchor distT="0" distB="0" distL="114300" distR="114300" simplePos="0" relativeHeight="251591680" behindDoc="1" locked="0" layoutInCell="1" allowOverlap="1" wp14:anchorId="2C288CD3" wp14:editId="1A19D33E">
+          <wp:anchor distT="0" distB="0" distL="114300" distR="114300" simplePos="0" relativeHeight="251585536" behindDoc="1" locked="0" layoutInCell="1" allowOverlap="1" wp14:anchorId="2C288CD3" wp14:editId="4F73BEAB">
             <wp:simplePos x="0" y="0"/>
             <wp:positionH relativeFrom="margin">
               <wp:posOffset>1710055</wp:posOffset>
@@ -1319,11 +1319,9 @@
       <w:r>
         <w:t xml:space="preserve"> of Inter-Process </w:t>
       </w:r>
-      <w:proofErr w:type="spellStart"/>
-      <w:r>
-        <w:t>Communnication</w:t>
-      </w:r>
-      <w:proofErr w:type="spellEnd"/>
+      <w:r>
+        <w:t>Communication</w:t>
+      </w:r>
     </w:p>
     <w:p>
       <w:pPr>
@@ -6006,7 +6004,13 @@
         <w:jc w:val="both"/>
       </w:pPr>
       <w:r>
-        <w:t xml:space="preserve">An actor’s state may influence how an actor reacts to incoming messages. Some actor frameworks approach this by representing actors as finite-state machines. If an actor is in one state it may refuse specific message types </w:t>
+        <w:t>An actor’s state may influence how an actor reacts to incoming messages. Some actor frameworks approach this by representing actors as finite-state machines</w:t>
+      </w:r>
+      <w:r>
+        <w:t xml:space="preserve"> (FSM)</w:t>
+      </w:r>
+      <w:r>
+        <w:t xml:space="preserve">. If an actor is in one state it may refuse specific message types </w:t>
       </w:r>
       <w:r>
         <w:t>while</w:t>
@@ -6137,10 +6141,13 @@
         <w:t>2</w:t>
       </w:r>
       <w:r>
-        <w:t xml:space="preserve"> An Overview of</w:t>
-      </w:r>
-      <w:r>
-        <w:t xml:space="preserve"> Akka.Net</w:t>
+        <w:t xml:space="preserve"> A</w:t>
+      </w:r>
+      <w:r>
+        <w:t xml:space="preserve"> Short Introduction to </w:t>
+      </w:r>
+      <w:r>
+        <w:t>Akka.Net</w:t>
       </w:r>
     </w:p>
     <w:p>
@@ -6705,7 +6712,7 @@
         <mc:AlternateContent>
           <mc:Choice Requires="wpg">
             <w:drawing>
-              <wp:anchor distT="0" distB="0" distL="114300" distR="114300" simplePos="0" relativeHeight="251646976" behindDoc="0" locked="0" layoutInCell="1" allowOverlap="1" wp14:anchorId="5C812F5A" wp14:editId="6BC9A4EC">
+              <wp:anchor distT="0" distB="0" distL="114300" distR="114300" simplePos="0" relativeHeight="251640832" behindDoc="0" locked="0" layoutInCell="1" allowOverlap="1" wp14:anchorId="5C812F5A" wp14:editId="26669192">
                 <wp:simplePos x="0" y="0"/>
                 <wp:positionH relativeFrom="column">
                   <wp:posOffset>1242</wp:posOffset>
@@ -6840,7 +6847,7 @@
           </mc:Choice>
           <mc:Fallback>
             <w:pict>
-              <v:group w14:anchorId="5C812F5A" id="Group 18" o:spid="_x0000_s1026" style="position:absolute;left:0;text-align:left;margin-left:.1pt;margin-top:222.4pt;width:425.1pt;height:180.55pt;z-index:251646976" coordsize="53987,22926" o:gfxdata="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">
+              <v:group w14:anchorId="5C812F5A" id="Group 18" o:spid="_x0000_s1026" style="position:absolute;left:0;text-align:left;margin-left:.1pt;margin-top:222.4pt;width:425.1pt;height:180.55pt;z-index:251640832" coordsize="53987,22926" o:gfxdata="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">
                 <v:shapetype id="_x0000_t202" coordsize="21600,21600" o:spt="202" path="m,l,21600r21600,l21600,xe">
                   <v:stroke joinstyle="miter"/>
                   <v:path gradientshapeok="t" o:connecttype="rect"/>
@@ -7074,7 +7081,7 @@
         <mc:AlternateContent>
           <mc:Choice Requires="wpg">
             <w:drawing>
-              <wp:anchor distT="0" distB="0" distL="114300" distR="114300" simplePos="0" relativeHeight="251657216" behindDoc="0" locked="0" layoutInCell="1" allowOverlap="1" wp14:anchorId="7D979690" wp14:editId="31C8E2CD">
+              <wp:anchor distT="0" distB="0" distL="114300" distR="114300" simplePos="0" relativeHeight="251651072" behindDoc="0" locked="0" layoutInCell="1" allowOverlap="1" wp14:anchorId="7D979690" wp14:editId="2D77E64E">
                 <wp:simplePos x="0" y="0"/>
                 <wp:positionH relativeFrom="column">
                   <wp:posOffset>883837</wp:posOffset>
@@ -7208,7 +7215,7 @@
           </mc:Choice>
           <mc:Fallback>
             <w:pict>
-              <v:group w14:anchorId="7D979690" id="Group 46" o:spid="_x0000_s1029" style="position:absolute;margin-left:69.6pt;margin-top:6.95pt;width:285.45pt;height:295.05pt;z-index:251657216" coordsize="36252,37471" o:gfxdata="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">
+              <v:group w14:anchorId="7D979690" id="Group 46" o:spid="_x0000_s1029" style="position:absolute;margin-left:69.6pt;margin-top:6.95pt;width:285.45pt;height:295.05pt;z-index:251651072" coordsize="36252,37471" o:gfxdata="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">
                 <v:shape id="Picture 26" o:spid="_x0000_s1030" type="#_x0000_t75" style="position:absolute;width:36252;height:33528;visibility:visible;mso-wrap-style:square" o:gfxdata="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">
                   <v:imagedata r:id="rId12" o:title=""/>
                 </v:shape>
@@ -7379,7 +7386,7 @@
         <mc:AlternateContent>
           <mc:Choice Requires="wpg">
             <w:drawing>
-              <wp:anchor distT="0" distB="0" distL="114300" distR="114300" simplePos="0" relativeHeight="251670528" behindDoc="0" locked="0" layoutInCell="1" allowOverlap="1" wp14:anchorId="5031B3FB" wp14:editId="02B1B010">
+              <wp:anchor distT="0" distB="0" distL="114300" distR="114300" simplePos="0" relativeHeight="251664384" behindDoc="0" locked="0" layoutInCell="1" allowOverlap="1" wp14:anchorId="5031B3FB" wp14:editId="29F4D754">
                 <wp:simplePos x="0" y="0"/>
                 <wp:positionH relativeFrom="column">
                   <wp:posOffset>2515</wp:posOffset>
@@ -7599,7 +7606,7 @@
           </mc:Choice>
           <mc:Fallback>
             <w:pict>
-              <v:group w14:anchorId="5031B3FB" id="Group 54" o:spid="_x0000_s1032" style="position:absolute;left:0;text-align:left;margin-left:.2pt;margin-top:71.6pt;width:406.75pt;height:215.6pt;z-index:251670528" coordsize="51657,27382" o:gfxdata="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">
+              <v:group w14:anchorId="5031B3FB" id="Group 54" o:spid="_x0000_s1032" style="position:absolute;left:0;text-align:left;margin-left:.2pt;margin-top:71.6pt;width:406.75pt;height:215.6pt;z-index:251664384" coordsize="51657,27382" o:gfxdata="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">
                 <v:group id="Group 41" o:spid="_x0000_s1033" style="position:absolute;left:3145;width:47549;height:17989" coordsize="51674,20300" o:gfxdata="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">
                   <v:shape id="Picture 39" o:spid="_x0000_s1034" type="#_x0000_t75" style="position:absolute;width:25196;height:20300;visibility:visible;mso-wrap-style:square" o:gfxdata="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">
                     <v:imagedata r:id="rId16" o:title=""/>
@@ -7681,7 +7688,7 @@
         <mc:AlternateContent>
           <mc:Choice Requires="wpg">
             <w:drawing>
-              <wp:anchor distT="0" distB="0" distL="114300" distR="114300" simplePos="0" relativeHeight="251675648" behindDoc="0" locked="0" layoutInCell="1" allowOverlap="1" wp14:anchorId="2A90FCA8" wp14:editId="75BC0444">
+              <wp:anchor distT="0" distB="0" distL="114300" distR="114300" simplePos="0" relativeHeight="251669504" behindDoc="0" locked="0" layoutInCell="1" allowOverlap="1" wp14:anchorId="2A90FCA8" wp14:editId="30F58B0E">
                 <wp:simplePos x="0" y="0"/>
                 <wp:positionH relativeFrom="column">
                   <wp:posOffset>1905</wp:posOffset>
@@ -7840,7 +7847,7 @@
           </mc:Choice>
           <mc:Fallback>
             <w:pict>
-              <v:group w14:anchorId="2A90FCA8" id="Group 55" o:spid="_x0000_s1038" style="position:absolute;left:0;text-align:left;margin-left:.15pt;margin-top:249.25pt;width:425.2pt;height:171.7pt;z-index:251675648;mso-height-relative:margin" coordsize="54000,21828" o:gfxdata="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">
+              <v:group w14:anchorId="2A90FCA8" id="Group 55" o:spid="_x0000_s1038" style="position:absolute;left:0;text-align:left;margin-left:.15pt;margin-top:249.25pt;width:425.2pt;height:171.7pt;z-index:251669504;mso-height-relative:margin" coordsize="54000,21828" o:gfxdata="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">
                 <v:shape id="Picture 47" o:spid="_x0000_s1039" type="#_x0000_t75" style="position:absolute;left:2092;width:49727;height:18535;visibility:visible;mso-wrap-style:square" o:gfxdata="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" stroked="t" strokecolor="#e8e8e8">
                   <v:stroke joinstyle="round"/>
                   <v:imagedata r:id="rId20" o:title="" croptop="-1f" cropbottom="14859f"/>
@@ -8347,7 +8354,7 @@
         <mc:AlternateContent>
           <mc:Choice Requires="wpg">
             <w:drawing>
-              <wp:anchor distT="0" distB="0" distL="114300" distR="114300" simplePos="0" relativeHeight="251697152" behindDoc="0" locked="0" layoutInCell="1" allowOverlap="1" wp14:anchorId="3F2968C5" wp14:editId="48FC9639">
+              <wp:anchor distT="0" distB="0" distL="114300" distR="114300" simplePos="0" relativeHeight="251691008" behindDoc="0" locked="0" layoutInCell="1" allowOverlap="1" wp14:anchorId="3F2968C5" wp14:editId="56E4743F">
                 <wp:simplePos x="0" y="0"/>
                 <wp:positionH relativeFrom="margin">
                   <wp:align>center</wp:align>
@@ -8475,7 +8482,7 @@
           </mc:Choice>
           <mc:Fallback>
             <w:pict>
-              <v:group w14:anchorId="3F2968C5" id="Group 58" o:spid="_x0000_s1041" style="position:absolute;left:0;text-align:left;margin-left:0;margin-top:4.6pt;width:357.65pt;height:151.65pt;z-index:251697152;mso-position-horizontal:center;mso-position-horizontal-relative:margin" coordsize="45421,19259" o:gfxdata="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">
+              <v:group w14:anchorId="3F2968C5" id="Group 58" o:spid="_x0000_s1041" style="position:absolute;left:0;text-align:left;margin-left:0;margin-top:4.6pt;width:357.65pt;height:151.65pt;z-index:251691008;mso-position-horizontal:center;mso-position-horizontal-relative:margin" coordsize="45421,19259" o:gfxdata="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">
                 <v:shape id="Picture 56" o:spid="_x0000_s1042" type="#_x0000_t75" style="position:absolute;width:45421;height:13474;visibility:visible;mso-wrap-style:square" o:gfxdata="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">
                   <v:imagedata r:id="rId22" o:title=""/>
                 </v:shape>
@@ -8758,7 +8765,7 @@
         <mc:AlternateContent>
           <mc:Choice Requires="wpg">
             <w:drawing>
-              <wp:anchor distT="0" distB="0" distL="114300" distR="114300" simplePos="0" relativeHeight="251640832" behindDoc="0" locked="0" layoutInCell="1" allowOverlap="1" wp14:anchorId="4094E754" wp14:editId="1D1BDA4E">
+              <wp:anchor distT="0" distB="0" distL="114300" distR="114300" simplePos="0" relativeHeight="251634688" behindDoc="0" locked="0" layoutInCell="1" allowOverlap="1" wp14:anchorId="4094E754" wp14:editId="154C7EC3">
                 <wp:simplePos x="0" y="0"/>
                 <wp:positionH relativeFrom="margin">
                   <wp:align>right</wp:align>
@@ -8890,7 +8897,7 @@
           </mc:Choice>
           <mc:Fallback>
             <w:pict>
-              <v:group w14:anchorId="4094E754" id="Group 4" o:spid="_x0000_s1044" style="position:absolute;left:0;text-align:left;margin-left:374pt;margin-top:61.8pt;width:425.2pt;height:225.3pt;z-index:251640832;mso-position-horizontal:right;mso-position-horizontal-relative:margin" coordsize="54000,28613" o:gfxdata="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">
+              <v:group w14:anchorId="4094E754" id="Group 4" o:spid="_x0000_s1044" style="position:absolute;left:0;text-align:left;margin-left:374pt;margin-top:61.8pt;width:425.2pt;height:225.3pt;z-index:251634688;mso-position-horizontal:right;mso-position-horizontal-relative:margin" coordsize="54000,28613" o:gfxdata="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">
                 <v:shape id="Text Box 17" o:spid="_x0000_s1045" type="#_x0000_t202" style="position:absolute;left:6650;top:25882;width:40760;height:2731;visibility:visible;mso-wrap-style:square;v-text-anchor:top" o:gfxdata="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" stroked="f">
                   <v:textbox style="mso-fit-shape-to-text:t" inset="0,0,0,0">
                     <w:txbxContent>
@@ -9476,21 +9483,73 @@
         <w:jc w:val="both"/>
       </w:pPr>
       <w:r>
+        <w:t>Web API controllers</w:t>
+      </w:r>
+      <w:r>
+        <w:t xml:space="preserve"> only support POST requests and validate the contents of the request body using </w:t>
+      </w:r>
+      <w:proofErr w:type="spellStart"/>
+      <w:r>
+        <w:t>ASP.Net’s</w:t>
+      </w:r>
+      <w:proofErr w:type="spellEnd"/>
+      <w:r>
+        <w:t xml:space="preserve"> model binding </w:t>
+      </w:r>
+      <w:r>
+        <w:t>capabilities</w:t>
+      </w:r>
+      <w:r>
+        <w:t xml:space="preserve">. They can then reject invalid data and immediately return a bad request synchronously without communicating with external microservices. If the data is valid, </w:t>
+      </w:r>
+      <w:r>
+        <w:t>the controller sends the request to a mediator class which decides how to process the request asynchronously and sends a</w:t>
+      </w:r>
+      <w:r>
+        <w:t xml:space="preserve"> 202 accepted response </w:t>
+      </w:r>
+      <w:r>
+        <w:t>back to the client without waiting for the request to be completed</w:t>
+      </w:r>
+      <w:r>
+        <w:t>,</w:t>
+      </w:r>
+      <w:r>
+        <w:t xml:space="preserve"> as shown in figure </w:t>
+      </w:r>
+      <w:r>
+        <w:t>7</w:t>
+      </w:r>
+      <w:r>
+        <w:t>.</w:t>
+      </w:r>
+      <w:r>
+        <w:t xml:space="preserve"> </w:t>
+      </w:r>
+    </w:p>
+    <w:p>
+      <w:pPr>
+        <w:tabs>
+          <w:tab w:val="left" w:pos="999"/>
+        </w:tabs>
+        <w:jc w:val="both"/>
+      </w:pPr>
+      <w:r>
         <w:rPr>
           <w:noProof/>
         </w:rPr>
         <mc:AlternateContent>
           <mc:Choice Requires="wpg">
             <w:drawing>
-              <wp:anchor distT="0" distB="0" distL="114300" distR="114300" simplePos="0" relativeHeight="251699200" behindDoc="0" locked="0" layoutInCell="1" allowOverlap="1" wp14:anchorId="3D21BFC7" wp14:editId="5092B4C2">
+              <wp:anchor distT="0" distB="0" distL="114300" distR="114300" simplePos="0" relativeHeight="251693056" behindDoc="0" locked="0" layoutInCell="1" allowOverlap="1" wp14:anchorId="3D21BFC7" wp14:editId="32A7CB91">
                 <wp:simplePos x="0" y="0"/>
                 <wp:positionH relativeFrom="margin">
-                  <wp:align>left</wp:align>
+                  <wp:posOffset>0</wp:posOffset>
                 </wp:positionH>
                 <wp:positionV relativeFrom="paragraph">
-                  <wp:posOffset>1938246</wp:posOffset>
+                  <wp:posOffset>206045</wp:posOffset>
                 </wp:positionV>
-                <wp:extent cx="5465739" cy="3050370"/>
+                <wp:extent cx="5465445" cy="3049905"/>
                 <wp:effectExtent l="0" t="0" r="1905" b="0"/>
                 <wp:wrapTight wrapText="bothSides">
                   <wp:wrapPolygon edited="0">
@@ -9514,7 +9573,7 @@
                       <wpg:grpSpPr>
                         <a:xfrm>
                           <a:off x="0" y="0"/>
-                          <a:ext cx="5465739" cy="3050370"/>
+                          <a:ext cx="5465445" cy="3049905"/>
                           <a:chOff x="0" y="0"/>
                           <a:chExt cx="5465739" cy="3050370"/>
                         </a:xfrm>
@@ -9631,7 +9690,7 @@
           </mc:Choice>
           <mc:Fallback>
             <w:pict>
-              <v:group w14:anchorId="3D21BFC7" id="Group 15" o:spid="_x0000_s1047" style="position:absolute;left:0;text-align:left;margin-left:0;margin-top:152.6pt;width:430.35pt;height:240.2pt;z-index:251699200;mso-position-horizontal:left;mso-position-horizontal-relative:margin" coordsize="54657,30503" o:gfxdata="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">
+              <v:group w14:anchorId="3D21BFC7" id="Group 15" o:spid="_x0000_s1047" style="position:absolute;left:0;text-align:left;margin-left:0;margin-top:16.2pt;width:430.35pt;height:240.15pt;z-index:251693056;mso-position-horizontal-relative:margin" coordsize="54657,30503" o:gfxdata="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">
                 <v:shape id="Picture 10" o:spid="_x0000_s1048" type="#_x0000_t75" style="position:absolute;width:53975;height:26816;visibility:visible;mso-wrap-style:square" o:gfxdata="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">
                   <v:imagedata r:id="rId26" o:title=""/>
                 </v:shape>
@@ -9688,50 +9747,6 @@
           </mc:Fallback>
         </mc:AlternateContent>
       </w:r>
-      <w:r>
-        <w:t>Web API controllers</w:t>
-      </w:r>
-      <w:r>
-        <w:t xml:space="preserve"> only support POST requests and validate the contents of the request body using </w:t>
-      </w:r>
-      <w:proofErr w:type="spellStart"/>
-      <w:r>
-        <w:t>ASP.Net’s</w:t>
-      </w:r>
-      <w:proofErr w:type="spellEnd"/>
-      <w:r>
-        <w:t xml:space="preserve"> model binding </w:t>
-      </w:r>
-      <w:r>
-        <w:t>capabilities</w:t>
-      </w:r>
-      <w:r>
-        <w:t xml:space="preserve">. They can then reject invalid data and immediately return a bad request synchronously without communicating with external microservices. If the data is valid, </w:t>
-      </w:r>
-      <w:r>
-        <w:t>the controller sends the request to a mediator class which decides how to process the request asynchronously and sends a</w:t>
-      </w:r>
-      <w:r>
-        <w:t xml:space="preserve"> 202 accepted response </w:t>
-      </w:r>
-      <w:r>
-        <w:t>back to the client without waiting for the request to be completed</w:t>
-      </w:r>
-      <w:r>
-        <w:t>,</w:t>
-      </w:r>
-      <w:r>
-        <w:t xml:space="preserve"> as shown in figure </w:t>
-      </w:r>
-      <w:r>
-        <w:t>7</w:t>
-      </w:r>
-      <w:r>
-        <w:t>.</w:t>
-      </w:r>
-      <w:r>
-        <w:t xml:space="preserve"> </w:t>
-      </w:r>
     </w:p>
     <w:p>
       <w:pPr>
@@ -9748,6 +9763,82 @@
         </w:tabs>
         <w:jc w:val="both"/>
       </w:pPr>
+      <w:r>
+        <w:lastRenderedPageBreak/>
+        <w:t>T</w:t>
+      </w:r>
+      <w:r>
+        <w:t>he mediator support</w:t>
+      </w:r>
+      <w:r>
+        <w:t>s</w:t>
+      </w:r>
+      <w:r>
+        <w:t xml:space="preserve"> the separation of concern principle by keeping controllers simplistic; </w:t>
+      </w:r>
+      <w:r>
+        <w:t>controllers</w:t>
+      </w:r>
+      <w:r>
+        <w:t xml:space="preserve"> </w:t>
+      </w:r>
+      <w:r>
+        <w:t>are</w:t>
+      </w:r>
+      <w:r>
+        <w:t xml:space="preserve"> only </w:t>
+      </w:r>
+      <w:r>
+        <w:t>responsible for</w:t>
+      </w:r>
+      <w:r>
+        <w:t xml:space="preserve"> returning </w:t>
+      </w:r>
+      <w:r>
+        <w:t xml:space="preserve">HTTP </w:t>
+      </w:r>
+      <w:r>
+        <w:t xml:space="preserve">responses with the appropriate status codes </w:t>
+      </w:r>
+      <w:r>
+        <w:t>and validating incoming request bodies. The application logic involved with handling that request is</w:t>
+      </w:r>
+      <w:r>
+        <w:t xml:space="preserve"> forward</w:t>
+      </w:r>
+      <w:r>
+        <w:t>ed</w:t>
+      </w:r>
+      <w:r>
+        <w:t xml:space="preserve"> to the mediator</w:t>
+      </w:r>
+      <w:r>
+        <w:t xml:space="preserve"> who decides what types of messages must be sent</w:t>
+      </w:r>
+      <w:r>
+        <w:t xml:space="preserve"> to what destination/s to fulfil th</w:t>
+      </w:r>
+      <w:r>
+        <w:t>at</w:t>
+      </w:r>
+      <w:r>
+        <w:t xml:space="preserve"> request</w:t>
+      </w:r>
+      <w:r>
+        <w:t xml:space="preserve">. Authorization logic is self-contained in filter </w:t>
+      </w:r>
+      <w:r>
+        <w:t xml:space="preserve">attribute </w:t>
+      </w:r>
+      <w:r>
+        <w:t xml:space="preserve">classes which are applied to the </w:t>
+      </w:r>
+      <w:r>
+        <w:t>controller class</w:t>
+      </w:r>
+      <w:r>
+        <w:t xml:space="preserve"> and are executed as part of the request pipeline before reaching the controller action.</w:t>
+      </w:r>
     </w:p>
     <w:p>
       <w:pPr>
@@ -9757,80 +9848,145 @@
         <w:jc w:val="both"/>
       </w:pPr>
       <w:r>
-        <w:lastRenderedPageBreak/>
-        <w:t>T</w:t>
-      </w:r>
-      <w:r>
-        <w:t>he mediator support</w:t>
-      </w:r>
-      <w:r>
-        <w:t>s</w:t>
-      </w:r>
-      <w:r>
-        <w:t xml:space="preserve"> the separation of concern principle by keeping controllers simplistic; </w:t>
-      </w:r>
-      <w:r>
-        <w:t>controllers</w:t>
+        <w:t xml:space="preserve">Most </w:t>
+      </w:r>
+      <w:proofErr w:type="spellStart"/>
+      <w:r>
+        <w:t>SignalR</w:t>
+      </w:r>
+      <w:proofErr w:type="spellEnd"/>
+      <w:r>
+        <w:t xml:space="preserve"> API hub endpoints </w:t>
+      </w:r>
+      <w:r>
+        <w:t>are not protected by</w:t>
       </w:r>
       <w:r>
         <w:t xml:space="preserve"> </w:t>
       </w:r>
       <w:r>
-        <w:t>are</w:t>
-      </w:r>
-      <w:r>
-        <w:t xml:space="preserve"> only </w:t>
-      </w:r>
-      <w:r>
-        <w:t>responsible for</w:t>
-      </w:r>
-      <w:r>
-        <w:t xml:space="preserve"> returning </w:t>
-      </w:r>
-      <w:r>
-        <w:t xml:space="preserve">HTTP </w:t>
-      </w:r>
-      <w:r>
-        <w:t xml:space="preserve">responses with the appropriate status codes </w:t>
-      </w:r>
-      <w:r>
-        <w:t>and validating incoming request bodies. The application logic involved with handling that request is</w:t>
-      </w:r>
-      <w:r>
-        <w:t xml:space="preserve"> forward</w:t>
-      </w:r>
-      <w:r>
-        <w:t>ed</w:t>
-      </w:r>
-      <w:r>
-        <w:t xml:space="preserve"> to the mediator</w:t>
-      </w:r>
-      <w:r>
-        <w:t xml:space="preserve"> who decides what types of messages must be sent</w:t>
-      </w:r>
-      <w:r>
-        <w:t xml:space="preserve"> to what destination/s to fulfil th</w:t>
-      </w:r>
-      <w:r>
-        <w:t>at</w:t>
-      </w:r>
-      <w:r>
-        <w:t xml:space="preserve"> request</w:t>
-      </w:r>
-      <w:r>
-        <w:t xml:space="preserve">. Authorization logic is self-contained in filter </w:t>
-      </w:r>
-      <w:r>
-        <w:t xml:space="preserve">attribute </w:t>
-      </w:r>
-      <w:r>
-        <w:t xml:space="preserve">classes which are applied to the </w:t>
-      </w:r>
-      <w:r>
-        <w:t>controller class</w:t>
-      </w:r>
-      <w:r>
-        <w:t xml:space="preserve"> and are executed as part of the request pipeline before reaching the controller action.</w:t>
+        <w:t>authorization</w:t>
+      </w:r>
+      <w:r>
+        <w:t xml:space="preserve"> because visitors to the web application may not be logged in but </w:t>
+      </w:r>
+      <w:r>
+        <w:t>should still be able to view</w:t>
+      </w:r>
+      <w:r>
+        <w:t xml:space="preserve"> the contents of web pages</w:t>
+      </w:r>
+      <w:r>
+        <w:t xml:space="preserve"> by requesting data</w:t>
+      </w:r>
+      <w:r>
+        <w:t>. Some query-based requests may need protecting</w:t>
+      </w:r>
+      <w:r>
+        <w:t>, such as a</w:t>
+      </w:r>
+      <w:r>
+        <w:t xml:space="preserve">n unauthenticated user </w:t>
+      </w:r>
+      <w:r>
+        <w:t>attempting</w:t>
+      </w:r>
+      <w:r>
+        <w:t xml:space="preserve"> to access team-based </w:t>
+      </w:r>
+      <w:r>
+        <w:t xml:space="preserve">private </w:t>
+      </w:r>
+      <w:r>
+        <w:t xml:space="preserve">content (e.g. a team’s private chat history). </w:t>
+      </w:r>
+      <w:r>
+        <w:t>Other claim-based</w:t>
+      </w:r>
+      <w:r>
+        <w:t xml:space="preserve"> validation checks may be performed by additional filters</w:t>
+      </w:r>
+      <w:r>
+        <w:t>,</w:t>
+      </w:r>
+      <w:r>
+        <w:t xml:space="preserve"> </w:t>
+      </w:r>
+      <w:r>
+        <w:t>assigned to API hub</w:t>
+      </w:r>
+      <w:r>
+        <w:t xml:space="preserve"> endpoints</w:t>
+      </w:r>
+      <w:r>
+        <w:t xml:space="preserve">, </w:t>
+      </w:r>
+      <w:r>
+        <w:t>by examining the user claims</w:t>
+      </w:r>
+      <w:r>
+        <w:t>,</w:t>
+      </w:r>
+      <w:r>
+        <w:t xml:space="preserve"> </w:t>
+      </w:r>
+      <w:proofErr w:type="gramStart"/>
+      <w:r>
+        <w:t>similar to</w:t>
+      </w:r>
+      <w:proofErr w:type="gramEnd"/>
+      <w:r>
+        <w:t xml:space="preserve"> controller endpoints but for query-based </w:t>
+      </w:r>
+      <w:r>
+        <w:t xml:space="preserve">GET </w:t>
+      </w:r>
+      <w:r>
+        <w:t>requests</w:t>
+      </w:r>
+      <w:r>
+        <w:t>. For example, if the intent of the request is to retrieve team-based data using a supplied team ID as part of the query-string</w:t>
+      </w:r>
+      <w:r>
+        <w:t xml:space="preserve"> parameter list</w:t>
+      </w:r>
+      <w:r>
+        <w:t xml:space="preserve">, then </w:t>
+      </w:r>
+      <w:r>
+        <w:t>a</w:t>
+      </w:r>
+      <w:r>
+        <w:t xml:space="preserve"> filter </w:t>
+      </w:r>
+      <w:r>
+        <w:t>can apply pre-validation logic to</w:t>
+      </w:r>
+      <w:r>
+        <w:t xml:space="preserve"> </w:t>
+      </w:r>
+      <w:r>
+        <w:t>analyse the user’s claims</w:t>
+      </w:r>
+      <w:r>
+        <w:t xml:space="preserve"> </w:t>
+      </w:r>
+      <w:r>
+        <w:t>(</w:t>
+      </w:r>
+      <w:r>
+        <w:t xml:space="preserve">previously provided to the gateway by </w:t>
+      </w:r>
+      <w:proofErr w:type="spellStart"/>
+      <w:r>
+        <w:t>Firestore</w:t>
+      </w:r>
+      <w:proofErr w:type="spellEnd"/>
+      <w:r>
+        <w:t xml:space="preserve"> during the request pipeline)</w:t>
+      </w:r>
+      <w:r>
+        <w:t>.</w:t>
       </w:r>
     </w:p>
     <w:p>
@@ -9841,7 +9997,25 @@
         <w:jc w:val="both"/>
       </w:pPr>
       <w:r>
-        <w:t xml:space="preserve">Most </w:t>
+        <w:t xml:space="preserve">Additional checks relating to </w:t>
+      </w:r>
+      <w:r>
+        <w:t>application</w:t>
+      </w:r>
+      <w:r>
+        <w:t xml:space="preserve"> logic may be required once the query reaches the appropriate microservice. Using the same example, an authenticated user may be </w:t>
+      </w:r>
+      <w:r>
+        <w:t>a part</w:t>
+      </w:r>
+      <w:r>
+        <w:t xml:space="preserve"> of </w:t>
+      </w:r>
+      <w:r>
+        <w:t>the targeted</w:t>
+      </w:r>
+      <w:r>
+        <w:t xml:space="preserve"> team but lack the required application-specific team permissions to retrieve the requested data. The microservice, in this case, would need to use the data in its datastore to validate the request and send a failed message type back to the API gateway, which is then sent back via </w:t>
       </w:r>
       <w:proofErr w:type="spellStart"/>
       <w:r>
@@ -9849,137 +10023,38 @@
       </w:r>
       <w:proofErr w:type="spellEnd"/>
       <w:r>
-        <w:t xml:space="preserve"> API hub endpoints </w:t>
-      </w:r>
-      <w:r>
-        <w:t>are not protected by</w:t>
-      </w:r>
-      <w:r>
-        <w:t xml:space="preserve"> </w:t>
-      </w:r>
-      <w:r>
-        <w:t>authorization</w:t>
-      </w:r>
-      <w:r>
-        <w:t xml:space="preserve"> because visitors to the web application may not be logged in but </w:t>
-      </w:r>
-      <w:r>
-        <w:t>should still be able to view</w:t>
-      </w:r>
-      <w:r>
-        <w:t xml:space="preserve"> the contents of web pages</w:t>
-      </w:r>
-      <w:r>
-        <w:t xml:space="preserve"> by requesting data</w:t>
-      </w:r>
-      <w:r>
-        <w:t>. Some query-based requests may need protecting</w:t>
-      </w:r>
-      <w:r>
-        <w:t>, such as a</w:t>
-      </w:r>
-      <w:r>
-        <w:t xml:space="preserve">n unauthenticated user </w:t>
-      </w:r>
-      <w:r>
-        <w:t>attempting</w:t>
-      </w:r>
-      <w:r>
-        <w:t xml:space="preserve"> to access team-based </w:t>
-      </w:r>
-      <w:r>
-        <w:t xml:space="preserve">private </w:t>
-      </w:r>
-      <w:r>
-        <w:t xml:space="preserve">content (e.g. a team’s private chat history). </w:t>
-      </w:r>
-      <w:r>
-        <w:t>Other claim-based</w:t>
-      </w:r>
-      <w:r>
-        <w:t xml:space="preserve"> validation checks may be performed by additional filters</w:t>
-      </w:r>
-      <w:r>
-        <w:t>,</w:t>
-      </w:r>
-      <w:r>
-        <w:t xml:space="preserve"> </w:t>
-      </w:r>
-      <w:r>
-        <w:t>assigned to API hub</w:t>
-      </w:r>
-      <w:r>
-        <w:t xml:space="preserve"> endpoints</w:t>
-      </w:r>
-      <w:r>
-        <w:t xml:space="preserve">, </w:t>
-      </w:r>
-      <w:r>
-        <w:t>by examining the user claims</w:t>
-      </w:r>
-      <w:r>
-        <w:t>,</w:t>
-      </w:r>
-      <w:r>
-        <w:t xml:space="preserve"> </w:t>
-      </w:r>
-      <w:proofErr w:type="gramStart"/>
-      <w:r>
-        <w:t>similar to</w:t>
-      </w:r>
-      <w:proofErr w:type="gramEnd"/>
-      <w:r>
-        <w:t xml:space="preserve"> controller endpoints but for query-based </w:t>
-      </w:r>
-      <w:r>
-        <w:t xml:space="preserve">GET </w:t>
-      </w:r>
-      <w:r>
-        <w:t>requests</w:t>
-      </w:r>
-      <w:r>
-        <w:t>. For example, if the intent of the request is to retrieve team-based data using a supplied team ID as part of the query-string</w:t>
-      </w:r>
-      <w:r>
-        <w:t xml:space="preserve"> parameter list</w:t>
-      </w:r>
-      <w:r>
-        <w:t xml:space="preserve">, then </w:t>
-      </w:r>
-      <w:r>
-        <w:t>a</w:t>
-      </w:r>
-      <w:r>
-        <w:t xml:space="preserve"> filter </w:t>
-      </w:r>
-      <w:r>
-        <w:t>can apply pre-validation logic to</w:t>
-      </w:r>
-      <w:r>
-        <w:t xml:space="preserve"> </w:t>
-      </w:r>
-      <w:r>
-        <w:t>analyse the user’s claims</w:t>
-      </w:r>
-      <w:r>
-        <w:t xml:space="preserve"> </w:t>
-      </w:r>
-      <w:r>
-        <w:t>(</w:t>
-      </w:r>
-      <w:r>
-        <w:t xml:space="preserve">previously provided to the gateway by </w:t>
+        <w:t xml:space="preserve"> to the client</w:t>
+      </w:r>
+      <w:r>
+        <w:t xml:space="preserve"> using the previously established </w:t>
       </w:r>
       <w:proofErr w:type="spellStart"/>
       <w:r>
-        <w:t>Firestore</w:t>
+        <w:t>SignalR</w:t>
       </w:r>
       <w:proofErr w:type="spellEnd"/>
       <w:r>
-        <w:t xml:space="preserve"> during the request pipeline)</w:t>
+        <w:t xml:space="preserve"> connection. If no such connection exists, then this means the user most likely disconnected by closing the web application and thus the response is lost</w:t>
+      </w:r>
+      <w:r>
+        <w:t xml:space="preserve"> until the user next reconnects and sends another request</w:t>
       </w:r>
       <w:r>
         <w:t>.</w:t>
+      </w:r>
+    </w:p>
+    <w:p>
+      <w:pPr>
+        <w:pStyle w:val="Heading2"/>
+      </w:pPr>
+      <w:r>
+        <w:t>5.3.</w:t>
+      </w:r>
+      <w:r>
+        <w:t>2</w:t>
+      </w:r>
+      <w:r>
+        <w:t xml:space="preserve"> Saga Orchestration using Finite-State Machines</w:t>
       </w:r>
     </w:p>
     <w:p>
@@ -9990,64 +10065,68 @@
         <w:jc w:val="both"/>
       </w:pPr>
       <w:r>
-        <w:t xml:space="preserve">Additional checks relating to </w:t>
-      </w:r>
-      <w:r>
-        <w:t>application</w:t>
-      </w:r>
-      <w:r>
-        <w:t xml:space="preserve"> logic may be required once the query reaches the appropriate microservice. Using the same example, an authenticated user may be </w:t>
-      </w:r>
-      <w:r>
-        <w:t>a part</w:t>
-      </w:r>
-      <w:r>
-        <w:t xml:space="preserve"> of </w:t>
-      </w:r>
-      <w:r>
-        <w:t>the targeted</w:t>
-      </w:r>
-      <w:r>
-        <w:t xml:space="preserve"> team but lack the required application-specific team permissions to retrieve the requested data. The microservice, in this case, would need to use the data in its datastore to validate the request and send a failed message type back to the API gateway, which is then sent back via </w:t>
-      </w:r>
-      <w:proofErr w:type="spellStart"/>
-      <w:r>
-        <w:t>SignalR</w:t>
-      </w:r>
-      <w:proofErr w:type="spellEnd"/>
-      <w:r>
-        <w:t xml:space="preserve"> to the client</w:t>
-      </w:r>
-      <w:r>
-        <w:t xml:space="preserve"> using the previously established </w:t>
-      </w:r>
-      <w:proofErr w:type="spellStart"/>
-      <w:r>
-        <w:t>SignalR</w:t>
-      </w:r>
-      <w:proofErr w:type="spellEnd"/>
-      <w:r>
-        <w:t xml:space="preserve"> connection. If no such connection exists, then this means the user most likely disconnected by closing the web application and thus the response is lost</w:t>
-      </w:r>
-      <w:r>
-        <w:t xml:space="preserve"> until the user next reconnects and sends another request</w:t>
-      </w:r>
-      <w:r>
-        <w:t>.</w:t>
-      </w:r>
-    </w:p>
-    <w:p>
-      <w:pPr>
-        <w:pStyle w:val="Heading2"/>
-      </w:pPr>
-      <w:r>
-        <w:t>5.3.</w:t>
-      </w:r>
-      <w:r>
-        <w:t>2</w:t>
-      </w:r>
-      <w:r>
-        <w:t xml:space="preserve"> Saga Orchestration using Finite-State Machines</w:t>
+        <w:t xml:space="preserve">Sagas </w:t>
+      </w:r>
+      <w:r>
+        <w:t xml:space="preserve">execute multiple </w:t>
+      </w:r>
+      <w:r>
+        <w:t>commands to fulfil a globally distributed transaction</w:t>
+      </w:r>
+      <w:r>
+        <w:t xml:space="preserve"> spanning multiple microservices to update one or more datastore. Some microservices may be </w:t>
+      </w:r>
+      <w:r>
+        <w:t>used</w:t>
+      </w:r>
+      <w:r>
+        <w:t xml:space="preserve"> to validate the </w:t>
+      </w:r>
+      <w:r>
+        <w:t xml:space="preserve">global </w:t>
+      </w:r>
+      <w:r>
+        <w:t xml:space="preserve">transaction </w:t>
+      </w:r>
+      <w:r>
+        <w:t>by combining their subdomain application</w:t>
+      </w:r>
+      <w:r>
+        <w:t xml:space="preserve"> </w:t>
+      </w:r>
+      <w:r>
+        <w:t xml:space="preserve">logic and </w:t>
+      </w:r>
+      <w:r>
+        <w:lastRenderedPageBreak/>
+        <w:t>datastore</w:t>
+      </w:r>
+      <w:r>
+        <w:t xml:space="preserve">, whereas others </w:t>
+      </w:r>
+      <w:r>
+        <w:t xml:space="preserve">instead </w:t>
+      </w:r>
+      <w:r>
+        <w:t xml:space="preserve">may need to execute sub-transactions </w:t>
+      </w:r>
+      <w:r>
+        <w:t>to modify</w:t>
+      </w:r>
+      <w:r>
+        <w:t xml:space="preserve"> their datastore</w:t>
+      </w:r>
+      <w:r>
+        <w:t xml:space="preserve">. </w:t>
+      </w:r>
+      <w:r>
+        <w:t xml:space="preserve">Once a sub-transaction has executed and committed successfully, it cannot be rolled back using conventional </w:t>
+      </w:r>
+      <w:r>
+        <w:t xml:space="preserve">transaction </w:t>
+      </w:r>
+      <w:r>
+        <w:t xml:space="preserve">principles. Therefore, if any pivotal sub-transaction fails to execute then all preceding sub-transactions must be rolled back using compensation transactions by the orchestrator to preserve the consistency of the domain. </w:t>
       </w:r>
     </w:p>
     <w:p>
@@ -10058,68 +10137,60 @@
         <w:jc w:val="both"/>
       </w:pPr>
       <w:r>
-        <w:t xml:space="preserve">Sagas </w:t>
-      </w:r>
-      <w:r>
-        <w:t xml:space="preserve">execute multiple </w:t>
-      </w:r>
-      <w:r>
-        <w:t>commands to fulfil a globally distributed transaction</w:t>
-      </w:r>
-      <w:r>
-        <w:t xml:space="preserve"> spanning multiple microservices to update one or more datastore. Some microservices may be </w:t>
-      </w:r>
-      <w:r>
-        <w:t>used</w:t>
-      </w:r>
-      <w:r>
-        <w:t xml:space="preserve"> to validate the </w:t>
-      </w:r>
-      <w:r>
-        <w:t xml:space="preserve">global </w:t>
-      </w:r>
-      <w:r>
-        <w:t xml:space="preserve">transaction </w:t>
-      </w:r>
-      <w:r>
-        <w:t>by combining their subdomain application</w:t>
-      </w:r>
-      <w:r>
-        <w:t xml:space="preserve"> </w:t>
-      </w:r>
-      <w:r>
-        <w:t xml:space="preserve">logic and </w:t>
-      </w:r>
-      <w:r>
-        <w:lastRenderedPageBreak/>
-        <w:t>datastore</w:t>
-      </w:r>
-      <w:r>
-        <w:t xml:space="preserve">, whereas others </w:t>
-      </w:r>
-      <w:r>
-        <w:t xml:space="preserve">instead </w:t>
-      </w:r>
-      <w:r>
-        <w:t xml:space="preserve">may need to execute sub-transactions </w:t>
-      </w:r>
-      <w:r>
-        <w:t>to modify</w:t>
-      </w:r>
-      <w:r>
-        <w:t xml:space="preserve"> their datastore</w:t>
+        <w:t xml:space="preserve">Event orchestration was chosen over choreography for handling sagas due to </w:t>
+      </w:r>
+      <w:proofErr w:type="spellStart"/>
+      <w:r>
+        <w:t>Akka.Net’s</w:t>
+      </w:r>
+      <w:proofErr w:type="spellEnd"/>
+      <w:r>
+        <w:t xml:space="preserve"> FSM support. By using FSMs, it is eas</w:t>
+      </w:r>
+      <w:r>
+        <w:t>y</w:t>
+      </w:r>
+      <w:r>
+        <w:t xml:space="preserve"> to support fault-tolerance</w:t>
+      </w:r>
+      <w:r>
+        <w:t xml:space="preserve"> using an event store</w:t>
+      </w:r>
+      <w:r>
+        <w:t xml:space="preserve"> to recover </w:t>
+      </w:r>
+      <w:r>
+        <w:t>a saga’s</w:t>
+      </w:r>
+      <w:r>
+        <w:t xml:space="preserve"> state in case </w:t>
+      </w:r>
+      <w:r>
+        <w:t>an</w:t>
+      </w:r>
+      <w:r>
+        <w:t xml:space="preserve"> application failure</w:t>
+      </w:r>
+      <w:r>
+        <w:t xml:space="preserve"> occurs before the saga has terminated</w:t>
       </w:r>
       <w:r>
         <w:t xml:space="preserve">. </w:t>
       </w:r>
       <w:r>
-        <w:t xml:space="preserve">Once a sub-transaction has executed and committed successfully, it cannot be rolled back using conventional </w:t>
-      </w:r>
-      <w:r>
-        <w:t xml:space="preserve">transaction </w:t>
-      </w:r>
-      <w:r>
-        <w:t xml:space="preserve">principles. Therefore, if any pivotal sub-transaction fails to execute then all preceding sub-transactions must be rolled back using compensation transactions by the orchestrator to preserve the consistency of the domain. </w:t>
+        <w:t>By centralising the saga logic, it is easier to build such recovery mechanisms as an extra level of protection across the entire process without code duplication</w:t>
+      </w:r>
+      <w:r>
+        <w:t>, as an effort to protect data consistency</w:t>
+      </w:r>
+      <w:r>
+        <w:t xml:space="preserve">. This allows an FSM to own recoverable shared state data, which can contain the results of events received from previously executed commands as a </w:t>
+      </w:r>
+      <w:r>
+        <w:t>strategy for</w:t>
+      </w:r>
+      <w:r>
+        <w:t xml:space="preserve"> deciding what should happen next. </w:t>
       </w:r>
     </w:p>
     <w:p>
@@ -10130,60 +10201,121 @@
         <w:jc w:val="both"/>
       </w:pPr>
       <w:r>
-        <w:t xml:space="preserve">Event orchestration was chosen over choreography for handling sagas due to </w:t>
-      </w:r>
-      <w:proofErr w:type="spellStart"/>
-      <w:r>
-        <w:t>Akka.Net’s</w:t>
-      </w:r>
-      <w:proofErr w:type="spellEnd"/>
-      <w:r>
-        <w:t xml:space="preserve"> FSM support. By using FSMs, it is eas</w:t>
-      </w:r>
-      <w:r>
-        <w:t>y</w:t>
-      </w:r>
-      <w:r>
-        <w:t xml:space="preserve"> to support fault-tolerance</w:t>
-      </w:r>
-      <w:r>
-        <w:t xml:space="preserve"> using an event store</w:t>
-      </w:r>
-      <w:r>
-        <w:t xml:space="preserve"> to recover </w:t>
-      </w:r>
-      <w:r>
-        <w:t>a saga’s</w:t>
-      </w:r>
-      <w:r>
-        <w:t xml:space="preserve"> state in case </w:t>
-      </w:r>
-      <w:r>
-        <w:t>an</w:t>
-      </w:r>
-      <w:r>
-        <w:t xml:space="preserve"> application failure</w:t>
-      </w:r>
-      <w:r>
-        <w:t xml:space="preserve"> occurs before the saga has terminated</w:t>
-      </w:r>
-      <w:r>
-        <w:t xml:space="preserve">. </w:t>
-      </w:r>
-      <w:r>
-        <w:t>By centralising the saga logic, it is easier to build such recovery mechanisms as an extra level of protection across the entire process without code duplication</w:t>
-      </w:r>
-      <w:r>
-        <w:t>, as an effort to protect data consistency</w:t>
-      </w:r>
-      <w:r>
-        <w:t xml:space="preserve">. This allows an FSM to own recoverable shared state data, which can contain the results of events received from previously executed commands as a </w:t>
-      </w:r>
-      <w:r>
-        <w:t>strategy for</w:t>
-      </w:r>
-      <w:r>
-        <w:t xml:space="preserve"> deciding what should happen next. </w:t>
+        <w:t xml:space="preserve">As previously </w:t>
+      </w:r>
+      <w:r>
+        <w:t xml:space="preserve">discussed in chapter 4, section 4.3.2, </w:t>
+      </w:r>
+      <w:r>
+        <w:t xml:space="preserve">previous research suggests that choreography-based saga management involves fewer network requests and results in lower response times at the cost of higher implementation complexity. However, an early theory as part of this research </w:t>
+      </w:r>
+      <w:r>
+        <w:t>was</w:t>
+      </w:r>
+      <w:r>
+        <w:t xml:space="preserve"> that</w:t>
+      </w:r>
+      <w:r>
+        <w:t xml:space="preserve"> orchestration might </w:t>
+      </w:r>
+      <w:r>
+        <w:t xml:space="preserve">reduce the number of data consistency bugs by </w:t>
+      </w:r>
+      <w:r>
+        <w:t>providing</w:t>
+      </w:r>
+      <w:r>
+        <w:t xml:space="preserve"> full visibility to the state of the saga using FSMs. Also, reduc</w:t>
+      </w:r>
+      <w:r>
+        <w:t>ing</w:t>
+      </w:r>
+      <w:r>
+        <w:t xml:space="preserve"> the level of coupling between microservices was desirable to promote </w:t>
+      </w:r>
+      <w:r>
+        <w:t>adaptability and extensibility</w:t>
+      </w:r>
+      <w:r>
+        <w:t xml:space="preserve">, which orchestration </w:t>
+      </w:r>
+      <w:r>
+        <w:t>supports by acting as a bridge to separate direct communication between them</w:t>
+      </w:r>
+      <w:r>
+        <w:t>.</w:t>
+      </w:r>
+      <w:r>
+        <w:t xml:space="preserve"> </w:t>
+      </w:r>
+      <w:r>
+        <w:t xml:space="preserve">Additional microservices could easily be added to the MSA to extends its functionality because the gateway would only need to know about the additional address for the </w:t>
+      </w:r>
+      <w:r>
+        <w:t xml:space="preserve">manager </w:t>
+      </w:r>
+      <w:r>
+        <w:t>actor</w:t>
+      </w:r>
+      <w:r>
+        <w:t>,</w:t>
+      </w:r>
+      <w:r>
+        <w:t xml:space="preserve"> </w:t>
+      </w:r>
+      <w:r>
+        <w:t>serving</w:t>
+      </w:r>
+      <w:r>
+        <w:t xml:space="preserve"> as the aggregate root for that bounded context</w:t>
+      </w:r>
+      <w:r>
+        <w:t>.</w:t>
+      </w:r>
+      <w:r>
+        <w:t xml:space="preserve"> By using </w:t>
+      </w:r>
+      <w:r>
+        <w:t>a saga</w:t>
+      </w:r>
+      <w:r>
+        <w:t xml:space="preserve"> orchestrator </w:t>
+      </w:r>
+      <w:r>
+        <w:t xml:space="preserve">FSM </w:t>
+      </w:r>
+      <w:r>
+        <w:t xml:space="preserve">(SO-FSM) </w:t>
+      </w:r>
+      <w:r>
+        <w:t xml:space="preserve">actor </w:t>
+      </w:r>
+      <w:r>
+        <w:t>as a bridge</w:t>
+      </w:r>
+      <w:r>
+        <w:t xml:space="preserve"> located on the gateway</w:t>
+      </w:r>
+      <w:r>
+        <w:t xml:space="preserve">, each microservice can easily be modified without affecting the other microservices involved. Their only dependency becomes the </w:t>
+      </w:r>
+      <w:r>
+        <w:t xml:space="preserve">SO-FSM actor </w:t>
+      </w:r>
+      <w:r>
+        <w:t xml:space="preserve">itself, </w:t>
+      </w:r>
+      <w:r>
+        <w:t>which reduces the number of messaging specifications, version control and development team collaboration</w:t>
+      </w:r>
+      <w:r>
+        <w:t xml:space="preserve">, resulting in cleaner implementation designs and </w:t>
+      </w:r>
+      <w:r>
+        <w:t>potentially faster releases to production</w:t>
+      </w:r>
+      <w:r>
+        <w:t>.</w:t>
       </w:r>
     </w:p>
     <w:p>
@@ -10194,118 +10326,23 @@
         <w:jc w:val="both"/>
       </w:pPr>
       <w:r>
-        <w:t xml:space="preserve">As previously </w:t>
-      </w:r>
-      <w:r>
-        <w:t xml:space="preserve">discussed in chapter 4, section 4.3.2, </w:t>
-      </w:r>
-      <w:r>
-        <w:t xml:space="preserve">previous research suggests that choreography-based saga management involves fewer network requests and results in lower response times at the cost of higher implementation complexity. However, an early theory as part of this research </w:t>
-      </w:r>
-      <w:r>
-        <w:t>was</w:t>
-      </w:r>
-      <w:r>
-        <w:t xml:space="preserve"> that</w:t>
-      </w:r>
-      <w:r>
-        <w:t xml:space="preserve"> orchestration might </w:t>
-      </w:r>
-      <w:r>
-        <w:t xml:space="preserve">reduce the number of data consistency bugs by </w:t>
-      </w:r>
-      <w:r>
-        <w:t>providing</w:t>
-      </w:r>
-      <w:r>
-        <w:t xml:space="preserve"> full visibility to the state of the saga using FSMs. Also, reduc</w:t>
-      </w:r>
-      <w:r>
-        <w:t>ing</w:t>
-      </w:r>
-      <w:r>
-        <w:t xml:space="preserve"> the level of coupling between microservices was desirable to promote </w:t>
-      </w:r>
-      <w:r>
-        <w:t>adaptability and extensibility</w:t>
-      </w:r>
-      <w:r>
-        <w:t xml:space="preserve">, which orchestration </w:t>
-      </w:r>
-      <w:r>
-        <w:t>supports by acting as a bridge to separate direct communication between them</w:t>
-      </w:r>
-      <w:r>
-        <w:t>.</w:t>
-      </w:r>
-      <w:r>
-        <w:t xml:space="preserve"> </w:t>
-      </w:r>
-      <w:r>
-        <w:t xml:space="preserve">Additional microservices could easily be added to the MSA to extends its functionality because the gateway would only need to know about the additional address for the </w:t>
-      </w:r>
-      <w:r>
-        <w:t xml:space="preserve">manager </w:t>
-      </w:r>
-      <w:r>
-        <w:t>actor</w:t>
-      </w:r>
-      <w:r>
-        <w:t>,</w:t>
-      </w:r>
-      <w:r>
-        <w:t xml:space="preserve"> </w:t>
-      </w:r>
-      <w:r>
-        <w:t>serving</w:t>
-      </w:r>
-      <w:r>
-        <w:t xml:space="preserve"> as the aggregate root for that bounded context</w:t>
-      </w:r>
-      <w:r>
-        <w:t>.</w:t>
-      </w:r>
-      <w:r>
-        <w:t xml:space="preserve"> By using </w:t>
-      </w:r>
-      <w:r>
-        <w:t>a saga</w:t>
-      </w:r>
-      <w:r>
-        <w:t xml:space="preserve"> orchestrator </w:t>
-      </w:r>
-      <w:r>
-        <w:t xml:space="preserve">FSM </w:t>
-      </w:r>
-      <w:r>
-        <w:t xml:space="preserve">(SO-FSM) </w:t>
-      </w:r>
-      <w:r>
-        <w:t xml:space="preserve">actor </w:t>
-      </w:r>
-      <w:r>
-        <w:t>as a bridge</w:t>
-      </w:r>
-      <w:r>
-        <w:t xml:space="preserve"> located on the gateway</w:t>
-      </w:r>
-      <w:r>
-        <w:t xml:space="preserve">, each microservice can easily be modified without affecting the other microservices involved. Their only dependency becomes the </w:t>
-      </w:r>
-      <w:r>
-        <w:t xml:space="preserve">SO-FSM actor </w:t>
-      </w:r>
-      <w:r>
-        <w:t xml:space="preserve">itself, </w:t>
-      </w:r>
-      <w:r>
-        <w:t>which reduces the number of messaging specifications, version control and development team collaboration</w:t>
-      </w:r>
-      <w:r>
-        <w:t xml:space="preserve">, resulting in cleaner implementation designs and </w:t>
-      </w:r>
-      <w:r>
-        <w:t>potentially faster releases to production</w:t>
+        <w:t xml:space="preserve">The slight increase in response times caused by orchestration may be a desirable trade-off for a simplified architectural design if the system can afford it. Some systems, such as </w:t>
+      </w:r>
+      <w:r>
+        <w:lastRenderedPageBreak/>
+        <w:t>HPC systems, will need to prioritise fast response times and will most likely benefit from choreography over orchestration. However, this project’s web application</w:t>
+      </w:r>
+      <w:r>
+        <w:t xml:space="preserve"> does not require optimisation to the extent that an HPC system might need. It also attempts to make up for this by rending the rest of the page content almost instantly using Gatsby’s static content generat</w:t>
+      </w:r>
+      <w:r>
+        <w:t>or</w:t>
+      </w:r>
+      <w:r>
+        <w:t xml:space="preserve"> and showing a loading symbol for dynamic content in the process of being queried for</w:t>
+      </w:r>
+      <w:r>
+        <w:t>, to provide a reasonable user experience</w:t>
       </w:r>
       <w:r>
         <w:t>.</w:t>
@@ -10319,26 +10356,36 @@
         <w:jc w:val="both"/>
       </w:pPr>
       <w:r>
-        <w:t xml:space="preserve">The slight increase in response times caused by orchestration may be a desirable trade-off for a simplified architectural design if the system can afford it. Some systems, such as </w:t>
-      </w:r>
-      <w:r>
-        <w:lastRenderedPageBreak/>
-        <w:t>HPC systems, will need to prioritise fast response times and will most likely benefit from choreography over orchestration. However, this project’s web application</w:t>
-      </w:r>
-      <w:r>
-        <w:t xml:space="preserve"> does not require optimisation to the extent that an HPC system might need. It also attempts to make up for this by rending the rest of the page content almost instantly using Gatsby’s static content generat</w:t>
-      </w:r>
-      <w:r>
-        <w:t>or</w:t>
-      </w:r>
-      <w:r>
-        <w:t xml:space="preserve"> and showing a loading symbol for dynamic content in the process of being queried for</w:t>
-      </w:r>
-      <w:r>
-        <w:t>, to provide a reasonable user experience</w:t>
-      </w:r>
-      <w:r>
-        <w:t>.</w:t>
+        <w:t xml:space="preserve">This project uses </w:t>
+      </w:r>
+      <w:proofErr w:type="spellStart"/>
+      <w:r>
+        <w:t>Akka.Net’s</w:t>
+      </w:r>
+      <w:proofErr w:type="spellEnd"/>
+      <w:r>
+        <w:t xml:space="preserve"> FSM support to implement a unique style of FSM-based orchestration that aims to achieve well-defined states to avoid confusing data flows with the hope of avoiding bugs. Most importantly, it aims to fulfil a global transaction with a strong priority </w:t>
+      </w:r>
+      <w:r>
+        <w:t>towards</w:t>
+      </w:r>
+      <w:r>
+        <w:t xml:space="preserve"> maintaining data consistency using carefully controlled state data that is both recoverable and reusable across states.</w:t>
+      </w:r>
+      <w:r>
+        <w:t xml:space="preserve"> Figure 8 shows the IPC dataflow across multiple </w:t>
+      </w:r>
+      <w:r>
+        <w:t>remote</w:t>
+      </w:r>
+      <w:r>
+        <w:t xml:space="preserve"> actor systems when using </w:t>
+      </w:r>
+      <w:r>
+        <w:t>saga orchestration</w:t>
+      </w:r>
+      <w:r>
+        <w:t xml:space="preserve">. </w:t>
       </w:r>
     </w:p>
     <w:p>
@@ -10355,26 +10402,30 @@
         <mc:AlternateContent>
           <mc:Choice Requires="wpg">
             <w:drawing>
-              <wp:anchor distT="0" distB="0" distL="114300" distR="114300" simplePos="0" relativeHeight="251701248" behindDoc="0" locked="0" layoutInCell="1" allowOverlap="1" wp14:anchorId="3290DE2E" wp14:editId="272D48D3">
+              <wp:anchor distT="0" distB="0" distL="114300" distR="114300" simplePos="0" relativeHeight="251698176" behindDoc="0" locked="0" layoutInCell="1" allowOverlap="1" wp14:anchorId="79B09C4F" wp14:editId="6A395383">
                 <wp:simplePos x="0" y="0"/>
-                <wp:positionH relativeFrom="margin">
-                  <wp:align>right</wp:align>
+                <wp:positionH relativeFrom="column">
+                  <wp:posOffset>1905</wp:posOffset>
                 </wp:positionH>
                 <wp:positionV relativeFrom="paragraph">
-                  <wp:posOffset>1670685</wp:posOffset>
+                  <wp:posOffset>91745</wp:posOffset>
                 </wp:positionV>
-                <wp:extent cx="5400040" cy="4471670"/>
-                <wp:effectExtent l="0" t="0" r="0" b="5080"/>
+                <wp:extent cx="5400040" cy="3777031"/>
+                <wp:effectExtent l="0" t="0" r="0" b="0"/>
                 <wp:wrapTight wrapText="bothSides">
                   <wp:wrapPolygon edited="0">
-                    <wp:start x="0" y="0"/>
-                    <wp:lineTo x="0" y="21533"/>
-                    <wp:lineTo x="21488" y="21533"/>
-                    <wp:lineTo x="21488" y="0"/>
-                    <wp:lineTo x="0" y="0"/>
+                    <wp:start x="1676" y="0"/>
+                    <wp:lineTo x="1676" y="19174"/>
+                    <wp:lineTo x="0" y="19937"/>
+                    <wp:lineTo x="0" y="21462"/>
+                    <wp:lineTo x="21488" y="21462"/>
+                    <wp:lineTo x="21488" y="19937"/>
+                    <wp:lineTo x="19812" y="19174"/>
+                    <wp:lineTo x="19812" y="0"/>
+                    <wp:lineTo x="1676" y="0"/>
                   </wp:wrapPolygon>
                 </wp:wrapTight>
-                <wp:docPr id="37" name="Group 37"/>
+                <wp:docPr id="12" name="Group 12"/>
                 <wp:cNvGraphicFramePr/>
                 <a:graphic xmlns:a="http://schemas.openxmlformats.org/drawingml/2006/main">
                   <a:graphicData uri="http://schemas.microsoft.com/office/word/2010/wordprocessingGroup">
@@ -10383,9 +10434,9 @@
                       <wpg:grpSpPr>
                         <a:xfrm>
                           <a:off x="0" y="0"/>
-                          <a:ext cx="5400040" cy="4471670"/>
+                          <a:ext cx="5400040" cy="3777031"/>
                           <a:chOff x="0" y="0"/>
-                          <a:chExt cx="5400040" cy="4471670"/>
+                          <a:chExt cx="5400040" cy="3777031"/>
                         </a:xfrm>
                       </wpg:grpSpPr>
                       <pic:pic xmlns:pic="http://schemas.openxmlformats.org/drawingml/2006/picture">
@@ -10410,8 +10461,8 @@
                         </pic:blipFill>
                         <pic:spPr bwMode="auto">
                           <a:xfrm>
-                            <a:off x="0" y="0"/>
-                            <a:ext cx="5400040" cy="4177665"/>
+                            <a:off x="460857" y="0"/>
+                            <a:ext cx="4474210" cy="3461385"/>
                           </a:xfrm>
                           <a:prstGeom prst="rect">
                             <a:avLst/>
@@ -10427,7 +10478,7 @@
                         <wps:cNvSpPr txBox="1"/>
                         <wps:spPr>
                           <a:xfrm>
-                            <a:off x="0" y="4198620"/>
+                            <a:off x="0" y="3503981"/>
                             <a:ext cx="5400040" cy="273050"/>
                           </a:xfrm>
                           <a:prstGeom prst="rect">
@@ -10483,11 +10534,11 @@
           </mc:Choice>
           <mc:Fallback>
             <w:pict>
-              <v:group w14:anchorId="3290DE2E" id="Group 37" o:spid="_x0000_s1050" style="position:absolute;left:0;text-align:left;margin-left:374pt;margin-top:131.55pt;width:425.2pt;height:352.1pt;z-index:251701248;mso-position-horizontal:right;mso-position-horizontal-relative:margin" coordsize="54000,44716" o:gfxdata="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">
-                <v:shape id="Picture 19" o:spid="_x0000_s1051" type="#_x0000_t75" style="position:absolute;width:54000;height:41776;visibility:visible;mso-wrap-style:square" o:gfxdata="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">
+              <v:group w14:anchorId="79B09C4F" id="Group 12" o:spid="_x0000_s1050" style="position:absolute;left:0;text-align:left;margin-left:.15pt;margin-top:7.2pt;width:425.2pt;height:297.4pt;z-index:251698176" coordsize="54000,37770" o:gfxdata="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">
+                <v:shape id="Picture 19" o:spid="_x0000_s1051" type="#_x0000_t75" style="position:absolute;left:4608;width:44742;height:34613;visibility:visible;mso-wrap-style:square" o:gfxdata="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">
                   <v:imagedata r:id="rId28" o:title=""/>
                 </v:shape>
-                <v:shape id="Text Box 8" o:spid="_x0000_s1052" type="#_x0000_t202" style="position:absolute;top:41986;width:54000;height:2730;visibility:visible;mso-wrap-style:square;v-text-anchor:top" o:gfxdata="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" stroked="f">
+                <v:shape id="Text Box 8" o:spid="_x0000_s1052" type="#_x0000_t202" style="position:absolute;top:35039;width:54000;height:2731;visibility:visible;mso-wrap-style:square;v-text-anchor:top" o:gfxdata="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" stroked="f">
                   <v:textbox style="mso-fit-shape-to-text:t" inset="0,0,0,0">
                     <w:txbxContent>
                       <w:p>
@@ -10517,44 +10568,12 @@
                     </w:txbxContent>
                   </v:textbox>
                 </v:shape>
-                <w10:wrap type="tight" anchorx="margin"/>
+                <w10:wrap type="tight"/>
               </v:group>
             </w:pict>
           </mc:Fallback>
         </mc:AlternateContent>
       </w:r>
-      <w:r>
-        <w:t xml:space="preserve">This project uses </w:t>
-      </w:r>
-      <w:proofErr w:type="spellStart"/>
-      <w:r>
-        <w:t>Akka.Net’s</w:t>
-      </w:r>
-      <w:proofErr w:type="spellEnd"/>
-      <w:r>
-        <w:t xml:space="preserve"> FSM support to implement a unique style of FSM-based orchestration that aims to achieve well-defined states to avoid confusing data flows with the hope of avoiding bugs. Most importantly, it aims to fulfil a global transaction with a strong priority </w:t>
-      </w:r>
-      <w:r>
-        <w:t>towards</w:t>
-      </w:r>
-      <w:r>
-        <w:t xml:space="preserve"> maintaining data consistency using carefully controlled state data that is both recoverable and reusable across states.</w:t>
-      </w:r>
-      <w:r>
-        <w:t xml:space="preserve"> Figure 8 shows the IPC dataflow across multiple </w:t>
-      </w:r>
-      <w:r>
-        <w:t>remote</w:t>
-      </w:r>
-      <w:r>
-        <w:t xml:space="preserve"> actor systems when using </w:t>
-      </w:r>
-      <w:r>
-        <w:t>saga orchestration</w:t>
-      </w:r>
-      <w:r>
-        <w:t xml:space="preserve">. </w:t>
-      </w:r>
     </w:p>
     <w:p>
       <w:pPr>
@@ -10579,8 +10598,63 @@
         </w:tabs>
         <w:jc w:val="both"/>
       </w:pPr>
-      <w:r>
-        <w:lastRenderedPageBreak/>
+    </w:p>
+    <w:p>
+      <w:pPr>
+        <w:tabs>
+          <w:tab w:val="left" w:pos="999"/>
+        </w:tabs>
+        <w:jc w:val="both"/>
+      </w:pPr>
+    </w:p>
+    <w:p>
+      <w:pPr>
+        <w:tabs>
+          <w:tab w:val="left" w:pos="999"/>
+        </w:tabs>
+        <w:jc w:val="both"/>
+      </w:pPr>
+    </w:p>
+    <w:p>
+      <w:pPr>
+        <w:tabs>
+          <w:tab w:val="left" w:pos="999"/>
+        </w:tabs>
+        <w:jc w:val="both"/>
+      </w:pPr>
+    </w:p>
+    <w:p>
+      <w:pPr>
+        <w:tabs>
+          <w:tab w:val="left" w:pos="999"/>
+        </w:tabs>
+        <w:jc w:val="both"/>
+      </w:pPr>
+    </w:p>
+    <w:p>
+      <w:pPr>
+        <w:tabs>
+          <w:tab w:val="left" w:pos="999"/>
+        </w:tabs>
+        <w:jc w:val="both"/>
+      </w:pPr>
+    </w:p>
+    <w:p>
+      <w:pPr>
+        <w:tabs>
+          <w:tab w:val="left" w:pos="999"/>
+        </w:tabs>
+        <w:jc w:val="both"/>
+      </w:pPr>
+    </w:p>
+    <w:p>
+      <w:pPr>
+        <w:tabs>
+          <w:tab w:val="left" w:pos="999"/>
+        </w:tabs>
+        <w:jc w:val="both"/>
+      </w:pPr>
+      <w:r>
         <w:t xml:space="preserve">After the client request is validated, the saga context is built and a special </w:t>
       </w:r>
       <w:proofErr w:type="spellStart"/>
@@ -10623,7 +10697,11 @@
         <w:t xml:space="preserve"> during each state</w:t>
       </w:r>
       <w:r>
-        <w:t xml:space="preserve">. The receiving actor in that remote system processes the command and responds with an event message containing event data. The data can be read and </w:t>
+        <w:t xml:space="preserve">. The receiving actor in that remote system processes the command and </w:t>
+      </w:r>
+      <w:r>
+        <w:lastRenderedPageBreak/>
+        <w:t xml:space="preserve">responds with an event message containing event data. The data can be read and </w:t>
       </w:r>
       <w:r>
         <w:t xml:space="preserve">possibly stored in the saga’s shared state </w:t>
@@ -10672,7 +10750,7 @@
         <mc:AlternateContent>
           <mc:Choice Requires="wpg">
             <w:drawing>
-              <wp:anchor distT="0" distB="0" distL="114300" distR="114300" simplePos="0" relativeHeight="251709440" behindDoc="0" locked="0" layoutInCell="1" allowOverlap="1" wp14:anchorId="2130620F" wp14:editId="0F4F9209">
+              <wp:anchor distT="0" distB="0" distL="114300" distR="114300" simplePos="0" relativeHeight="251706368" behindDoc="0" locked="0" layoutInCell="1" allowOverlap="1" wp14:anchorId="2130620F" wp14:editId="3445C0A0">
                 <wp:simplePos x="0" y="0"/>
                 <wp:positionH relativeFrom="column">
                   <wp:posOffset>1905</wp:posOffset>
@@ -10810,7 +10888,7 @@
           </mc:Choice>
           <mc:Fallback>
             <w:pict>
-              <v:group w14:anchorId="2130620F" id="Group 67" o:spid="_x0000_s1053" style="position:absolute;left:0;text-align:left;margin-left:.15pt;margin-top:117.4pt;width:425.1pt;height:120.4pt;z-index:251709440" coordsize="53987,15288" o:gfxdata="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">
+              <v:group w14:anchorId="2130620F" id="Group 67" o:spid="_x0000_s1053" style="position:absolute;left:0;text-align:left;margin-left:.15pt;margin-top:117.4pt;width:425.1pt;height:120.4pt;z-index:251706368" coordsize="53987,15288" o:gfxdata="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">
                 <v:shape id="Picture 9" o:spid="_x0000_s1054" type="#_x0000_t75" style="position:absolute;left:3072;width:47765;height:12903;visibility:visible;mso-wrap-style:square" o:gfxdata="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">
                   <v:imagedata r:id="rId30" o:title=""/>
                 </v:shape>
@@ -11001,36 +11079,33 @@
         <w:t xml:space="preserve">managed to </w:t>
       </w:r>
       <w:r>
-        <w:t xml:space="preserve">execute a few of its sub-transactions (i.e. only a few commands to trigger </w:t>
-      </w:r>
+        <w:t xml:space="preserve">execute a few of its sub-transactions (i.e. only a few commands to trigger them were sent out before the </w:t>
+      </w:r>
+      <w:r>
+        <w:t>SO-FSM</w:t>
+      </w:r>
+      <w:r>
+        <w:t xml:space="preserve"> restarted), then the event store can replay the changes made to </w:t>
+      </w:r>
+      <w:r>
+        <w:t>its SSD</w:t>
+      </w:r>
+      <w:r>
+        <w:t xml:space="preserve"> so it can decide what to do next and recover from system failure.</w:t>
+      </w:r>
+      <w:r>
+        <w:t xml:space="preserve"> This is </w:t>
+      </w:r>
+      <w:r>
+        <w:t>highly desirable for maintaining data consistency while also supporting the resilient principle of the reactive manifesto.</w:t>
+      </w:r>
+    </w:p>
+    <w:p>
+      <w:pPr>
+        <w:pStyle w:val="Heading2"/>
+      </w:pPr>
       <w:r>
         <w:lastRenderedPageBreak/>
-        <w:t xml:space="preserve">them were sent out before the </w:t>
-      </w:r>
-      <w:r>
-        <w:t>SO-FSM</w:t>
-      </w:r>
-      <w:r>
-        <w:t xml:space="preserve"> restarted), then the event store can replay the changes made to </w:t>
-      </w:r>
-      <w:r>
-        <w:t>its SSD</w:t>
-      </w:r>
-      <w:r>
-        <w:t xml:space="preserve"> so it can decide what to do next and recover from system failure.</w:t>
-      </w:r>
-      <w:r>
-        <w:t xml:space="preserve"> This is </w:t>
-      </w:r>
-      <w:r>
-        <w:t>highly desirable for maintaining data consistency while also supporting the resilient principle of the reactive manifesto.</w:t>
-      </w:r>
-    </w:p>
-    <w:p>
-      <w:pPr>
-        <w:pStyle w:val="Heading2"/>
-      </w:pPr>
-      <w:r>
         <w:t>5.3.3 Multi-Query Handlers and Aggregators</w:t>
       </w:r>
     </w:p>
@@ -11048,13 +11123,13 @@
         <mc:AlternateContent>
           <mc:Choice Requires="wpg">
             <w:drawing>
-              <wp:anchor distT="0" distB="0" distL="114300" distR="114300" simplePos="0" relativeHeight="251720704" behindDoc="0" locked="0" layoutInCell="1" allowOverlap="1" wp14:anchorId="55AC1412" wp14:editId="7AA20C67">
+              <wp:anchor distT="0" distB="0" distL="114300" distR="114300" simplePos="0" relativeHeight="251717632" behindDoc="0" locked="0" layoutInCell="1" allowOverlap="1" wp14:anchorId="55AC1412" wp14:editId="72FB9383">
                 <wp:simplePos x="0" y="0"/>
                 <wp:positionH relativeFrom="column">
-                  <wp:posOffset>53340</wp:posOffset>
+                  <wp:posOffset>53721</wp:posOffset>
                 </wp:positionH>
                 <wp:positionV relativeFrom="paragraph">
-                  <wp:posOffset>1672590</wp:posOffset>
+                  <wp:posOffset>1671955</wp:posOffset>
                 </wp:positionV>
                 <wp:extent cx="5399405" cy="3839845"/>
                 <wp:effectExtent l="0" t="0" r="0" b="8255"/>
@@ -11066,8 +11141,8 @@
                     <wp:lineTo x="0" y="21539"/>
                     <wp:lineTo x="21491" y="21539"/>
                     <wp:lineTo x="21491" y="20575"/>
-                    <wp:lineTo x="19281" y="20361"/>
-                    <wp:lineTo x="19128" y="0"/>
+                    <wp:lineTo x="19205" y="20361"/>
+                    <wp:lineTo x="19052" y="0"/>
                     <wp:lineTo x="991" y="0"/>
                   </wp:wrapPolygon>
                 </wp:wrapTight>
@@ -11088,7 +11163,7 @@
                       <pic:pic xmlns:pic="http://schemas.openxmlformats.org/drawingml/2006/picture">
                         <pic:nvPicPr>
                           <pic:cNvPr id="7" name="Picture 7"/>
-                          <pic:cNvPicPr>
+                          <pic:cNvPicPr preferRelativeResize="0">
                             <a:picLocks noChangeAspect="1"/>
                           </pic:cNvPicPr>
                         </pic:nvPicPr>
@@ -11108,7 +11183,7 @@
                         <pic:spPr bwMode="auto">
                           <a:xfrm>
                             <a:off x="277978" y="0"/>
-                            <a:ext cx="4476115" cy="3642995"/>
+                            <a:ext cx="4474800" cy="3641925"/>
                           </a:xfrm>
                           <a:prstGeom prst="rect">
                             <a:avLst/>
@@ -11180,8 +11255,8 @@
           </mc:Choice>
           <mc:Fallback>
             <w:pict>
-              <v:group w14:anchorId="55AC1412" id="Group 69" o:spid="_x0000_s1056" style="position:absolute;left:0;text-align:left;margin-left:4.2pt;margin-top:131.7pt;width:425.15pt;height:302.35pt;z-index:251720704" coordsize="53994,38402" o:gfxdata="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">
-                <v:shape id="Picture 7" o:spid="_x0000_s1057" type="#_x0000_t75" style="position:absolute;left:2779;width:44761;height:36429;visibility:visible;mso-wrap-style:square" o:gfxdata="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">
+              <v:group w14:anchorId="55AC1412" id="Group 69" o:spid="_x0000_s1056" style="position:absolute;left:0;text-align:left;margin-left:4.25pt;margin-top:131.65pt;width:425.15pt;height:302.35pt;z-index:251717632" coordsize="53994,38402" o:gfxdata="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">
+                <v:shape id="Picture 7" o:spid="_x0000_s1057" type="#_x0000_t75" style="position:absolute;left:2779;width:44748;height:36419;visibility:visible;mso-wrap-style:square" o:preferrelative="f" o:gfxdata="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">
                   <v:imagedata r:id="rId32" o:title=""/>
                 </v:shape>
                 <v:shape id="Text Box 60" o:spid="_x0000_s1058" type="#_x0000_t202" style="position:absolute;top:36795;width:53994;height:1607;visibility:visible;mso-wrap-style:square;v-text-anchor:top" o:gfxdata="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" stroked="f">
@@ -11347,11 +11422,7 @@
       </w:r>
       <w:proofErr w:type="spellEnd"/>
       <w:r>
-        <w:t xml:space="preserve"> method that must be implemented by the concrete aggregators. </w:t>
-      </w:r>
-      <w:r>
-        <w:lastRenderedPageBreak/>
-        <w:t xml:space="preserve">This follows the template method pattern by containing core aggregate logic within the abstract base class to construct a </w:t>
+        <w:t xml:space="preserve"> method that must be implemented by the concrete aggregators. This follows the template method pattern by containing core aggregate logic within the abstract base class to construct a </w:t>
       </w:r>
       <w:proofErr w:type="spellStart"/>
       <w:r>
@@ -11381,7 +11452,7 @@
         <w:t xml:space="preserve"> object contains additional</w:t>
       </w:r>
       <w:r>
-        <w:t xml:space="preserve"> meta data and a potential list of errors accumulated</w:t>
+        <w:t xml:space="preserve"> metadata and a potential list of errors accumulated</w:t>
       </w:r>
       <w:r>
         <w:t xml:space="preserve"> during the</w:t>
@@ -11396,7 +11467,11 @@
         <w:t>.</w:t>
       </w:r>
       <w:r>
-        <w:t xml:space="preserve"> The abstract class also registers a timeout configured by the mediator but has a default timeout value of 8 seconds if omitted, and contains all message receiving logic. If all queries have not been received in time, a timeout message is set to itself and picked up from the mailbox queue. This triggers the aggregator to send a payload event to the client with an error to say that the request has timed out</w:t>
+        <w:t xml:space="preserve"> The abstract class also registers a timeout configured by the mediator but has a default timeout value of 8 seconds </w:t>
+      </w:r>
+      <w:r>
+        <w:lastRenderedPageBreak/>
+        <w:t>if omitted, and contains all message receiving logic. If all queries have not been received in time, a timeout message is set to itself and picked up from the mailbox queue. This triggers the aggregator to send a payload event to the client with an error to say that the request has timed out</w:t>
       </w:r>
       <w:r>
         <w:t>, as shown in figure 11</w:t>
@@ -11431,7 +11506,7 @@
         <mc:AlternateContent>
           <mc:Choice Requires="wpg">
             <w:drawing>
-              <wp:anchor distT="0" distB="0" distL="114300" distR="114300" simplePos="0" relativeHeight="251725824" behindDoc="0" locked="0" layoutInCell="1" allowOverlap="1" wp14:anchorId="291A5EAD" wp14:editId="35C2C0E8">
+              <wp:anchor distT="0" distB="0" distL="114300" distR="114300" simplePos="0" relativeHeight="251722752" behindDoc="0" locked="0" layoutInCell="1" allowOverlap="1" wp14:anchorId="291A5EAD" wp14:editId="3856FD2E">
                 <wp:simplePos x="0" y="0"/>
                 <wp:positionH relativeFrom="column">
                   <wp:posOffset>499745</wp:posOffset>
@@ -11566,7 +11641,7 @@
           </mc:Choice>
           <mc:Fallback>
             <w:pict>
-              <v:group w14:anchorId="291A5EAD" id="Group 68" o:spid="_x0000_s1059" style="position:absolute;left:0;text-align:left;margin-left:39.35pt;margin-top:.75pt;width:346.1pt;height:355.2pt;z-index:251725824;mso-height-relative:margin" coordsize="43954,45134" o:gfxdata="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">
+              <v:group w14:anchorId="291A5EAD" id="Group 68" o:spid="_x0000_s1059" style="position:absolute;left:0;text-align:left;margin-left:39.35pt;margin-top:.75pt;width:346.1pt;height:355.2pt;z-index:251722752;mso-height-relative:margin" coordsize="43954,45134" o:gfxdata="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">
                 <v:shape id="Picture 63" o:spid="_x0000_s1060" type="#_x0000_t75" style="position:absolute;width:43954;height:42646;visibility:visible;mso-wrap-style:square" o:gfxdata="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">
                   <v:imagedata r:id="rId34" o:title=""/>
                 </v:shape>
@@ -11702,9 +11777,20 @@
         </w:tabs>
         <w:jc w:val="both"/>
       </w:pPr>
+    </w:p>
+    <w:p>
+      <w:pPr>
+        <w:tabs>
+          <w:tab w:val="left" w:pos="999"/>
+        </w:tabs>
+        <w:jc w:val="both"/>
+      </w:pPr>
+      <w:r>
+        <w:t xml:space="preserve">Most multi-query requests can execute each query in parallel when no dependencies between queries exist. However, some queries cannot be pre-constructed by the mediator and must be constructed and sent after receiving other queries. For example, if one query needs to retrieve all groups from the groups microservice that a given user is a member of, and a second query must retrieve all posts from the discussions microservice for each </w:t>
+      </w:r>
       <w:r>
         <w:lastRenderedPageBreak/>
-        <w:t>Most multi-query requests can execute each query in parallel when no dependencies between queries exist. However, some queries cannot be pre-constructed by the mediator and must be constructed and sent after receiving other queries. For example, if one query needs to retrieve all groups from the groups microservice that a given user is a member of, and a second query must retrieve all posts from the discussions microservice for each of those groups (possibly with more filter logic), then a dependency exists; You cannot retrieve all posts without that data and so both queries cannot be sent in parallel.</w:t>
+        <w:t>of those groups (possibly with more filter logic), then a dependency exists; You cannot retrieve all posts without that data and so both queries cannot be sent in parallel.</w:t>
       </w:r>
       <w:r>
         <w:t xml:space="preserve"> </w:t>
@@ -11978,7 +12064,7 @@
         <mc:AlternateContent>
           <mc:Choice Requires="wpg">
             <w:drawing>
-              <wp:anchor distT="0" distB="0" distL="114300" distR="114300" simplePos="0" relativeHeight="251727872" behindDoc="1" locked="0" layoutInCell="1" allowOverlap="1" wp14:anchorId="163AE262" wp14:editId="0B6F56EE">
+              <wp:anchor distT="0" distB="0" distL="114300" distR="114300" simplePos="0" relativeHeight="251724800" behindDoc="1" locked="0" layoutInCell="1" allowOverlap="1" wp14:anchorId="163AE262" wp14:editId="7C3B9976">
                 <wp:simplePos x="0" y="0"/>
                 <wp:positionH relativeFrom="margin">
                   <wp:align>right</wp:align>
@@ -12109,7 +12195,7 @@
           </mc:Choice>
           <mc:Fallback>
             <w:pict>
-              <v:group w14:anchorId="163AE262" id="Group 23" o:spid="_x0000_s1062" style="position:absolute;left:0;text-align:left;margin-left:374pt;margin-top:0;width:425.2pt;height:292.35pt;z-index:-251588608;mso-position-horizontal:right;mso-position-horizontal-relative:margin;mso-height-relative:margin" coordorigin=",-293" coordsize="54000,37182" o:gfxdata="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">
+              <v:group w14:anchorId="163AE262" id="Group 23" o:spid="_x0000_s1062" style="position:absolute;left:0;text-align:left;margin-left:374pt;margin-top:0;width:425.2pt;height:292.35pt;z-index:-251591680;mso-position-horizontal:right;mso-position-horizontal-relative:margin;mso-height-relative:margin" coordorigin=",-293" coordsize="54000,37182" o:gfxdata="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">
                 <v:shape id="Picture 21" o:spid="_x0000_s1063" type="#_x0000_t75" style="position:absolute;top:-293;width:54000;height:32867;visibility:visible;mso-wrap-style:square" o:gfxdata="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">
                   <v:imagedata r:id="rId36" o:title=""/>
                 </v:shape>
@@ -12349,6 +12435,7 @@
         <w:tabs>
           <w:tab w:val="left" w:pos="999"/>
         </w:tabs>
+        <w:jc w:val="both"/>
       </w:pPr>
       <w:r>
         <w:rPr>
@@ -12359,7 +12446,7 @@
         <mc:AlternateContent>
           <mc:Choice Requires="wpg">
             <w:drawing>
-              <wp:anchor distT="0" distB="0" distL="114300" distR="114300" simplePos="0" relativeHeight="251629568" behindDoc="0" locked="0" layoutInCell="1" allowOverlap="1" wp14:anchorId="684A781B" wp14:editId="4966A959">
+              <wp:anchor distT="0" distB="0" distL="114300" distR="114300" simplePos="0" relativeHeight="251623424" behindDoc="0" locked="0" layoutInCell="1" allowOverlap="1" wp14:anchorId="684A781B" wp14:editId="157B3636">
                 <wp:simplePos x="0" y="0"/>
                 <wp:positionH relativeFrom="column">
                   <wp:posOffset>2515</wp:posOffset>
@@ -12514,7 +12601,7 @@
           </mc:Choice>
           <mc:Fallback>
             <w:pict>
-              <v:group w14:anchorId="684A781B" id="Group 29" o:spid="_x0000_s1065" style="position:absolute;left:0;text-align:left;margin-left:.2pt;margin-top:90.9pt;width:424.5pt;height:83.7pt;z-index:251629568" coordsize="53911,10629" o:gfxdata="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">
+              <v:group w14:anchorId="684A781B" id="Group 29" o:spid="_x0000_s1065" style="position:absolute;left:0;text-align:left;margin-left:.2pt;margin-top:90.9pt;width:424.5pt;height:83.7pt;z-index:251623424" coordsize="53911,10629" o:gfxdata="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">
                 <v:shape id="Picture 27" o:spid="_x0000_s1066" type="#_x0000_t75" style="position:absolute;width:53911;height:7315;visibility:visible;mso-wrap-style:square" o:gfxdata="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">
                   <v:imagedata r:id="rId38" o:title=""/>
                 </v:shape>
@@ -12649,6 +12736,7 @@
         <w:tabs>
           <w:tab w:val="left" w:pos="999"/>
         </w:tabs>
+        <w:jc w:val="both"/>
       </w:pPr>
       <w:proofErr w:type="spellStart"/>
       <w:r>
@@ -12699,6 +12787,7 @@
         <w:tabs>
           <w:tab w:val="left" w:pos="999"/>
         </w:tabs>
+        <w:jc w:val="both"/>
       </w:pPr>
       <w:r>
         <w:rPr>
@@ -12708,7 +12797,7 @@
         <mc:AlternateContent>
           <mc:Choice Requires="wpg">
             <w:drawing>
-              <wp:anchor distT="0" distB="0" distL="114300" distR="114300" simplePos="0" relativeHeight="251625472" behindDoc="0" locked="0" layoutInCell="1" allowOverlap="1" wp14:anchorId="560BDB65" wp14:editId="027BA0B7">
+              <wp:anchor distT="0" distB="0" distL="114300" distR="114300" simplePos="0" relativeHeight="251619328" behindDoc="0" locked="0" layoutInCell="1" allowOverlap="1" wp14:anchorId="560BDB65" wp14:editId="32DB704A">
                 <wp:simplePos x="0" y="0"/>
                 <wp:positionH relativeFrom="column">
                   <wp:posOffset>718820</wp:posOffset>
@@ -12842,7 +12931,7 @@
           </mc:Choice>
           <mc:Fallback>
             <w:pict>
-              <v:group w14:anchorId="560BDB65" id="Group 33" o:spid="_x0000_s1068" style="position:absolute;left:0;text-align:left;margin-left:56.6pt;margin-top:178.7pt;width:311.85pt;height:81.95pt;z-index:251625472" coordsize="39604,10407" o:gfxdata="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">
+              <v:group w14:anchorId="560BDB65" id="Group 33" o:spid="_x0000_s1068" style="position:absolute;left:0;text-align:left;margin-left:56.6pt;margin-top:178.7pt;width:311.85pt;height:81.95pt;z-index:251619328" coordsize="39604,10407" o:gfxdata="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">
                 <v:shape id="Picture 24" o:spid="_x0000_s1069" type="#_x0000_t75" style="position:absolute;width:39604;height:7092;visibility:visible;mso-wrap-style:square" o:gfxdata="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">
                   <v:imagedata r:id="rId40" o:title=""/>
                 </v:shape>
@@ -12895,7 +12984,7 @@
         <mc:AlternateContent>
           <mc:Choice Requires="wpg">
             <w:drawing>
-              <wp:anchor distT="0" distB="0" distL="114300" distR="114300" simplePos="0" relativeHeight="251633664" behindDoc="0" locked="0" layoutInCell="1" allowOverlap="1" wp14:anchorId="3157C638" wp14:editId="5BD136BD">
+              <wp:anchor distT="0" distB="0" distL="114300" distR="114300" simplePos="0" relativeHeight="251627520" behindDoc="0" locked="0" layoutInCell="1" allowOverlap="1" wp14:anchorId="3157C638" wp14:editId="276F82FA">
                 <wp:simplePos x="0" y="0"/>
                 <wp:positionH relativeFrom="column">
                   <wp:posOffset>2515</wp:posOffset>
@@ -13035,7 +13124,7 @@
           </mc:Choice>
           <mc:Fallback>
             <w:pict>
-              <v:group w14:anchorId="3157C638" id="Group 32" o:spid="_x0000_s1071" style="position:absolute;left:0;text-align:left;margin-left:.2pt;margin-top:.2pt;width:425.1pt;height:58.35pt;z-index:251633664" coordsize="53987,7410" o:gfxdata="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">
+              <v:group w14:anchorId="3157C638" id="Group 32" o:spid="_x0000_s1071" style="position:absolute;left:0;text-align:left;margin-left:.2pt;margin-top:.2pt;width:425.1pt;height:58.35pt;z-index:251627520" coordsize="53987,7410" o:gfxdata="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">
                 <v:shape id="Picture 30" o:spid="_x0000_s1072" type="#_x0000_t75" style="position:absolute;width:53987;height:4095;visibility:visible;mso-wrap-style:square" o:gfxdata="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">
                   <v:imagedata r:id="rId42" o:title=""/>
                 </v:shape>
@@ -13150,6 +13239,7 @@
         <w:tabs>
           <w:tab w:val="left" w:pos="999"/>
         </w:tabs>
+        <w:jc w:val="both"/>
       </w:pPr>
       <w:r>
         <w:rPr>
@@ -13160,13 +13250,13 @@
         <mc:AlternateContent>
           <mc:Choice Requires="wpg">
             <w:drawing>
-              <wp:anchor distT="0" distB="0" distL="114300" distR="114300" simplePos="0" relativeHeight="251637760" behindDoc="0" locked="0" layoutInCell="1" allowOverlap="1" wp14:anchorId="7FAE217D" wp14:editId="042DDB97">
+              <wp:anchor distT="0" distB="0" distL="114300" distR="114300" simplePos="0" relativeHeight="251631616" behindDoc="0" locked="0" layoutInCell="1" allowOverlap="1" wp14:anchorId="7FAE217D" wp14:editId="7C007E38">
                 <wp:simplePos x="0" y="0"/>
-                <wp:positionH relativeFrom="column">
-                  <wp:posOffset>2515</wp:posOffset>
+                <wp:positionH relativeFrom="margin">
+                  <wp:align>left</wp:align>
                 </wp:positionH>
                 <wp:positionV relativeFrom="paragraph">
-                  <wp:posOffset>1152119</wp:posOffset>
+                  <wp:posOffset>968933</wp:posOffset>
                 </wp:positionV>
                 <wp:extent cx="5391150" cy="953135"/>
                 <wp:effectExtent l="0" t="0" r="0" b="0"/>
@@ -13288,7 +13378,7 @@
           </mc:Choice>
           <mc:Fallback>
             <w:pict>
-              <v:group w14:anchorId="7FAE217D" id="Group 36" o:spid="_x0000_s1074" style="position:absolute;left:0;text-align:left;margin-left:.2pt;margin-top:90.7pt;width:424.5pt;height:75.05pt;z-index:251637760" coordsize="53911,9531" o:gfxdata="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">
+              <v:group w14:anchorId="7FAE217D" id="Group 36" o:spid="_x0000_s1074" style="position:absolute;left:0;text-align:left;margin-left:0;margin-top:76.3pt;width:424.5pt;height:75.05pt;z-index:251631616;mso-position-horizontal:left;mso-position-horizontal-relative:margin" coordsize="53911,9531" o:gfxdata="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">
                 <v:shape id="Picture 34" o:spid="_x0000_s1075" type="#_x0000_t75" style="position:absolute;width:53911;height:6216;visibility:visible;mso-wrap-style:square" o:gfxdata="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">
                   <v:imagedata r:id="rId44" o:title=""/>
                 </v:shape>
@@ -13322,7 +13412,7 @@
                     </w:txbxContent>
                   </v:textbox>
                 </v:shape>
-                <w10:wrap type="tight"/>
+                <w10:wrap type="tight" anchorx="margin"/>
               </v:group>
             </w:pict>
           </mc:Fallback>
@@ -13391,11 +13481,11 @@
         <w:t>uses the information contained within the context object to decide how the request should proceed. The service is often used in an FSM saga orchestrator actor class to send messages directly to the client using an event emitter service. These messages can be sent to the client during intermediate steps of processing the saga to keep the user informed on its progress for long running requests, or to mark the end of the saga.</w:t>
       </w:r>
       <w:r>
-        <w:t xml:space="preserve"> Each method used to send data to the client could in theory be </w:t>
+        <w:t xml:space="preserve"> Each method used to send data to the client could in theory be removed and instead allow each saga actor to use the event emitter directly, however this </w:t>
       </w:r>
       <w:r>
         <w:lastRenderedPageBreak/>
-        <w:t>removed and instead allow each saga actor to use the event emitter directly, however this creates additional coupling. Instead, for these methods, the actor system service works like an adapter, or bridge, between services to reduce the number of dependencies.</w:t>
+        <w:t>creates additional coupling. Instead, for these methods, the actor system service works like an adapter, or bridge, between services to reduce the number of dependencies.</w:t>
       </w:r>
       <w:r>
         <w:t xml:space="preserve"> Figure </w:t>
@@ -13407,7 +13497,7 @@
         <mc:AlternateContent>
           <mc:Choice Requires="wpg">
             <w:drawing>
-              <wp:anchor distT="0" distB="0" distL="114300" distR="114300" simplePos="0" relativeHeight="251729920" behindDoc="0" locked="0" layoutInCell="1" allowOverlap="1" wp14:anchorId="51AC8D18" wp14:editId="6E4DDBB0">
+              <wp:anchor distT="0" distB="0" distL="114300" distR="114300" simplePos="0" relativeHeight="251726848" behindDoc="0" locked="0" layoutInCell="1" allowOverlap="1" wp14:anchorId="51AC8D18" wp14:editId="06C4AD1A">
                 <wp:simplePos x="0" y="0"/>
                 <wp:positionH relativeFrom="margin">
                   <wp:align>right</wp:align>
@@ -13529,7 +13619,7 @@
           </mc:Choice>
           <mc:Fallback>
             <w:pict>
-              <v:group w14:anchorId="51AC8D18" id="Group 50" o:spid="_x0000_s1077" style="position:absolute;left:0;text-align:left;margin-left:374pt;margin-top:95.95pt;width:425.2pt;height:265.1pt;z-index:251729920;mso-position-horizontal:right;mso-position-horizontal-relative:margin" coordsize="54000,33667" o:gfxdata="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